<commit_message>
Added tests spreadsheet and short report of findings
</commit_message>
<xml_diff>
--- a/Project_3_Report.docx
+++ b/Project_3_Report.docx
@@ -3,10 +3,322 @@
 <w:document xmlns:wpc="http://schemas.microsoft.com/office/word/2010/wordprocessingCanvas" xmlns:cx="http://schemas.microsoft.com/office/drawing/2014/chartex" xmlns:cx1="http://schemas.microsoft.com/office/drawing/2015/9/8/chartex" xmlns:cx2="http://schemas.microsoft.com/office/drawing/2015/10/21/chartex" xmlns:cx3="http://schemas.microsoft.com/office/drawing/2016/5/9/chartex" xmlns:cx4="http://schemas.microsoft.com/office/drawing/2016/5/10/chartex" xmlns:cx5="http://schemas.microsoft.com/office/drawing/2016/5/11/chartex" xmlns:cx6="http://schemas.microsoft.com/office/drawing/2016/5/12/chartex" xmlns:cx7="http://schemas.microsoft.com/office/drawing/2016/5/13/chartex" xmlns:cx8="http://schemas.microsoft.com/office/drawing/2016/5/14/chartex" xmlns:mc="http://schemas.openxmlformats.org/markup-compatibility/2006" xmlns:aink="http://schemas.microsoft.com/office/drawing/2016/ink" xmlns:am3d="http://schemas.microsoft.com/office/drawing/2017/model3d" xmlns:o="urn:schemas-microsoft-com:office:office" xmlns:r="http://schemas.openxmlformats.org/officeDocument/2006/relationships" xmlns:m="http://schemas.openxmlformats.org/officeDocument/2006/math" xmlns:v="urn:schemas-microsoft-com:vml" xmlns:wp14="http://schemas.microsoft.com/office/word/2010/wordprocessingDrawing" xmlns:wp="http://schemas.openxmlformats.org/drawingml/2006/wordprocessingDrawing" xmlns:w10="urn:schemas-microsoft-com:office:word" xmlns:w="http://schemas.openxmlformats.org/wordprocessingml/2006/main" xmlns:w14="http://schemas.microsoft.com/office/word/2010/wordml" xmlns:w15="http://schemas.microsoft.com/office/word/2012/wordml" xmlns:w16cid="http://schemas.microsoft.com/office/word/2016/wordml/cid" xmlns:w16se="http://schemas.microsoft.com/office/word/2015/wordml/symex" xmlns:wpg="http://schemas.microsoft.com/office/word/2010/wordprocessingGroup" xmlns:wpi="http://schemas.microsoft.com/office/word/2010/wordprocessingInk" xmlns:wne="http://schemas.microsoft.com/office/word/2006/wordml" xmlns:wps="http://schemas.microsoft.com/office/word/2010/wordprocessingShape" mc:Ignorable="w14 w15 w16se w16cid wp14">
   <w:body>
     <w:p>
+      <w:pPr>
+        <w:spacing w:after="0" w:line="360" w:lineRule="auto"/>
+        <w:jc w:val="center"/>
+      </w:pPr>
+      <w:r>
+        <w:t>Programming on Massively Parallel Systems</w:t>
+      </w:r>
+    </w:p>
+    <w:p>
+      <w:pPr>
+        <w:spacing w:after="0" w:line="360" w:lineRule="auto"/>
+        <w:jc w:val="center"/>
+      </w:pPr>
+      <w:r>
+        <w:t>Project 3 – Parallel Radix Partition</w:t>
+      </w:r>
+    </w:p>
+    <w:p>
+      <w:pPr>
+        <w:spacing w:after="0" w:line="360" w:lineRule="auto"/>
+      </w:pPr>
+      <w:r>
+        <w:t>Description of Implementation:</w:t>
+      </w:r>
+    </w:p>
+    <w:p>
+      <w:pPr>
+        <w:spacing w:after="0" w:line="360" w:lineRule="auto"/>
+      </w:pPr>
+      <w:r>
+        <w:tab/>
+        <w:t>Algorithm 1:</w:t>
+      </w:r>
+    </w:p>
+    <w:p>
+      <w:pPr>
+        <w:spacing w:after="0" w:line="360" w:lineRule="auto"/>
+      </w:pPr>
+      <w:r>
+        <w:t>Creating the histogram for radix partitioning is a far simpler process than the histogram in the SDH algorithm. Each datum from the input array is read only once so there is no benefit to using shared memory here. However, using shared memory for the output is very important. The number of buckets may be as low as two, so the benefit of output privatization is high.</w:t>
+      </w:r>
+    </w:p>
+    <w:p>
+      <w:pPr>
+        <w:spacing w:after="0" w:line="360" w:lineRule="auto"/>
+      </w:pPr>
+    </w:p>
+    <w:p>
+      <w:pPr>
+        <w:spacing w:after="0" w:line="360" w:lineRule="auto"/>
+      </w:pPr>
+      <w:r>
+        <w:tab/>
+        <w:t>Algorithm 2:</w:t>
+      </w:r>
+    </w:p>
+    <w:p>
+      <w:pPr>
+        <w:spacing w:after="0" w:line="360" w:lineRule="auto"/>
+      </w:pPr>
+      <w:r>
+        <w:t xml:space="preserve">For this algorithm I referenced the lecture slides on prefix scans as well as a relevant Nvidia developer article[1]. </w:t>
+      </w:r>
+      <w:r>
+        <w:t>The method I used attempts to improve on the naïve approach which yields O(</w:t>
+      </w:r>
+      <w:proofErr w:type="spellStart"/>
+      <w:r>
+        <w:t>nlogn</w:t>
+      </w:r>
+      <w:proofErr w:type="spellEnd"/>
+      <w:r>
+        <w:t xml:space="preserve">) due to redundant additions. It does this by splitting the process into two steps, a </w:t>
+      </w:r>
+      <w:proofErr w:type="spellStart"/>
+      <w:r>
+        <w:t>downsweep</w:t>
+      </w:r>
+      <w:proofErr w:type="spellEnd"/>
+      <w:r>
+        <w:t xml:space="preserve"> (reduction) and upsweep</w:t>
+      </w:r>
+      <w:r>
+        <w:t>. This yields O(2n-1). The kernel also uses shared memory for the array that it performs these “in place” operations as it reads and writes the same data multiple times.</w:t>
+      </w:r>
+    </w:p>
+    <w:p>
+      <w:pPr>
+        <w:spacing w:after="0" w:line="360" w:lineRule="auto"/>
+      </w:pPr>
+    </w:p>
+    <w:p>
+      <w:pPr>
+        <w:spacing w:after="0" w:line="360" w:lineRule="auto"/>
+      </w:pPr>
+      <w:r>
+        <w:t xml:space="preserve">This implementation has major limitations. It only works for input data in powers of </w:t>
+      </w:r>
+      <w:r>
+        <w:t>two and</w:t>
+      </w:r>
+      <w:r>
+        <w:t xml:space="preserve"> runs with 1 block of at most 1024 threads.</w:t>
+      </w:r>
+      <w:r>
+        <w:t xml:space="preserve"> </w:t>
+      </w:r>
+      <w:r>
+        <w:t>However,</w:t>
+      </w:r>
+      <w:r>
+        <w:t xml:space="preserve"> this is not a problem in this application.</w:t>
+      </w:r>
+    </w:p>
+    <w:p>
+      <w:pPr>
+        <w:spacing w:after="0" w:line="360" w:lineRule="auto"/>
+        <w:rPr>
+          <w:vertAlign w:val="subscript"/>
+        </w:rPr>
+      </w:pPr>
+    </w:p>
+    <w:p>
+      <w:pPr>
+        <w:spacing w:after="0" w:line="360" w:lineRule="auto"/>
+      </w:pPr>
+      <w:r>
+        <w:tab/>
+        <w:t>Algorithm 3:</w:t>
+      </w:r>
+    </w:p>
+    <w:p>
+      <w:pPr>
+        <w:spacing w:after="0" w:line="360" w:lineRule="auto"/>
+      </w:pPr>
+      <w:r>
+        <w:t xml:space="preserve">Like algorithm 1, algorithm 3 does not read the input multiple times. It must reference the prefix sum array while updating its value many times. </w:t>
+      </w:r>
+      <w:r>
+        <w:t xml:space="preserve">I predicted shared memory would be beneficial here, but it did not improve </w:t>
+      </w:r>
+      <w:r>
+        <w:t>performance,</w:t>
+      </w:r>
+      <w:r>
+        <w:t xml:space="preserve"> so I have omitted it.</w:t>
+      </w:r>
+    </w:p>
+    <w:p>
+      <w:pPr>
+        <w:spacing w:after="0" w:line="360" w:lineRule="auto"/>
+      </w:pPr>
+    </w:p>
+    <w:p>
+      <w:pPr>
+        <w:spacing w:after="0" w:line="360" w:lineRule="auto"/>
+      </w:pPr>
+      <w:r>
+        <w:tab/>
+      </w:r>
+    </w:p>
+    <w:p>
+      <w:pPr>
+        <w:spacing w:after="0" w:line="360" w:lineRule="auto"/>
+      </w:pPr>
+    </w:p>
+    <w:p>
+      <w:pPr>
+        <w:spacing w:after="0" w:line="360" w:lineRule="auto"/>
+      </w:pPr>
+    </w:p>
+    <w:p>
+      <w:pPr>
+        <w:spacing w:after="0" w:line="360" w:lineRule="auto"/>
+      </w:pPr>
+    </w:p>
+    <w:p>
+      <w:pPr>
+        <w:spacing w:after="0" w:line="360" w:lineRule="auto"/>
+      </w:pPr>
+    </w:p>
+    <w:p>
+      <w:pPr>
+        <w:spacing w:after="0" w:line="360" w:lineRule="auto"/>
+      </w:pPr>
+    </w:p>
+    <w:p>
+      <w:pPr>
+        <w:spacing w:after="0" w:line="360" w:lineRule="auto"/>
+      </w:pPr>
+    </w:p>
+    <w:p>
+      <w:pPr>
+        <w:spacing w:after="0" w:line="360" w:lineRule="auto"/>
+      </w:pPr>
+    </w:p>
+    <w:p>
+      <w:pPr>
+        <w:spacing w:after="0" w:line="360" w:lineRule="auto"/>
+      </w:pPr>
+      <w:r>
+        <w:lastRenderedPageBreak/>
+        <w:t>Testing results:</w:t>
+      </w:r>
+    </w:p>
+    <w:p>
+      <w:pPr>
+        <w:spacing w:after="0" w:line="360" w:lineRule="auto"/>
+      </w:pPr>
+      <w:r>
+        <w:t xml:space="preserve">For </w:t>
+      </w:r>
+      <w:r>
+        <w:t>testing I am comparing algorithm 1 with and without privatized output.</w:t>
+      </w:r>
+    </w:p>
+    <w:p>
+      <w:pPr>
+        <w:spacing w:after="0" w:line="360" w:lineRule="auto"/>
+      </w:pPr>
+      <w:r>
+        <w:rPr>
+          <w:noProof/>
+        </w:rPr>
+        <w:drawing>
+          <wp:inline distT="0" distB="0" distL="0" distR="0" wp14:anchorId="3AA7AC59" wp14:editId="73EB1EF1">
+            <wp:extent cx="3228975" cy="2771775"/>
+            <wp:effectExtent l="0" t="0" r="9525" b="9525"/>
+            <wp:docPr id="1" name="Picture 1"/>
+            <wp:cNvGraphicFramePr>
+              <a:graphicFrameLocks xmlns:a="http://schemas.openxmlformats.org/drawingml/2006/main" noChangeAspect="1"/>
+            </wp:cNvGraphicFramePr>
+            <a:graphic xmlns:a="http://schemas.openxmlformats.org/drawingml/2006/main">
+              <a:graphicData uri="http://schemas.openxmlformats.org/drawingml/2006/picture">
+                <pic:pic xmlns:pic="http://schemas.openxmlformats.org/drawingml/2006/picture">
+                  <pic:nvPicPr>
+                    <pic:cNvPr id="1" name=""/>
+                    <pic:cNvPicPr/>
+                  </pic:nvPicPr>
+                  <pic:blipFill>
+                    <a:blip r:embed="rId6"/>
+                    <a:stretch>
+                      <a:fillRect/>
+                    </a:stretch>
+                  </pic:blipFill>
+                  <pic:spPr>
+                    <a:xfrm>
+                      <a:off x="0" y="0"/>
+                      <a:ext cx="3228975" cy="2771775"/>
+                    </a:xfrm>
+                    <a:prstGeom prst="rect">
+                      <a:avLst/>
+                    </a:prstGeom>
+                  </pic:spPr>
+                </pic:pic>
+              </a:graphicData>
+            </a:graphic>
+          </wp:inline>
+        </w:drawing>
+      </w:r>
+    </w:p>
+    <w:p>
+      <w:pPr>
+        <w:spacing w:after="0" w:line="360" w:lineRule="auto"/>
+      </w:pPr>
+      <w:r>
+        <w:t xml:space="preserve">Yellow is low difference in </w:t>
+      </w:r>
+      <w:r>
+        <w:t>performance</w:t>
+      </w:r>
+      <w:r>
+        <w:t>, red is worse, and green is improvement.</w:t>
+      </w:r>
+    </w:p>
+    <w:p>
+      <w:pPr>
+        <w:spacing w:after="0" w:line="360" w:lineRule="auto"/>
+      </w:pPr>
+      <w:r>
+        <w:t>As expected, when the number of partitions is small the number of threads competing for global memory access is very high, resulting in serial access and slower performance. For 2 partitions shared memory use is very low, and it worth using. For 1024 partitions the race condition is much less a problem. In the case of large input it actually makes things much worse because the amount of shared memory needed is high.</w:t>
+      </w:r>
       <w:bookmarkStart w:id="0" w:name="_GoBack"/>
       <w:bookmarkEnd w:id="0"/>
     </w:p>
+    <w:p>
+      <w:pPr>
+        <w:spacing w:after="0" w:line="360" w:lineRule="auto"/>
+      </w:pPr>
+    </w:p>
+    <w:p>
+      <w:pPr>
+        <w:spacing w:after="0" w:line="360" w:lineRule="auto"/>
+      </w:pPr>
+      <w:r>
+        <w:t>Sources:</w:t>
+      </w:r>
+    </w:p>
+    <w:p>
+      <w:pPr>
+        <w:spacing w:after="0" w:line="360" w:lineRule="auto"/>
+      </w:pPr>
+      <w:r>
+        <w:t>[1]</w:t>
+      </w:r>
+      <w:hyperlink r:id="rId7" w:history="1">
+        <w:r>
+          <w:rPr>
+            <w:rStyle w:val="Hyperlink"/>
+          </w:rPr>
+          <w:t>https://developer.nvidia.com/gpugems/GPUGems3/gpugems3_ch39.html</w:t>
+        </w:r>
+      </w:hyperlink>
+    </w:p>
     <w:sectPr>
+      <w:headerReference w:type="default" r:id="rId8"/>
       <w:pgSz w:w="12240" w:h="15840"/>
       <w:pgMar w:top="1440" w:right="1440" w:bottom="1440" w:left="1440" w:header="720" w:footer="720" w:gutter="0"/>
       <w:cols w:space="720"/>
@@ -14,6 +326,70 @@
     </w:sectPr>
   </w:body>
 </w:document>
+</file>
+
+<file path=word/endnotes.xml><?xml version="1.0" encoding="utf-8"?>
+<w:endnotes xmlns:wpc="http://schemas.microsoft.com/office/word/2010/wordprocessingCanvas" xmlns:cx="http://schemas.microsoft.com/office/drawing/2014/chartex" xmlns:cx1="http://schemas.microsoft.com/office/drawing/2015/9/8/chartex" xmlns:cx2="http://schemas.microsoft.com/office/drawing/2015/10/21/chartex" xmlns:cx3="http://schemas.microsoft.com/office/drawing/2016/5/9/chartex" xmlns:cx4="http://schemas.microsoft.com/office/drawing/2016/5/10/chartex" xmlns:cx5="http://schemas.microsoft.com/office/drawing/2016/5/11/chartex" xmlns:cx6="http://schemas.microsoft.com/office/drawing/2016/5/12/chartex" xmlns:cx7="http://schemas.microsoft.com/office/drawing/2016/5/13/chartex" xmlns:cx8="http://schemas.microsoft.com/office/drawing/2016/5/14/chartex" xmlns:mc="http://schemas.openxmlformats.org/markup-compatibility/2006" xmlns:aink="http://schemas.microsoft.com/office/drawing/2016/ink" xmlns:am3d="http://schemas.microsoft.com/office/drawing/2017/model3d" xmlns:o="urn:schemas-microsoft-com:office:office" xmlns:r="http://schemas.openxmlformats.org/officeDocument/2006/relationships" xmlns:m="http://schemas.openxmlformats.org/officeDocument/2006/math" xmlns:v="urn:schemas-microsoft-com:vml" xmlns:wp14="http://schemas.microsoft.com/office/word/2010/wordprocessingDrawing" xmlns:wp="http://schemas.openxmlformats.org/drawingml/2006/wordprocessingDrawing" xmlns:w10="urn:schemas-microsoft-com:office:word" xmlns:w="http://schemas.openxmlformats.org/wordprocessingml/2006/main" xmlns:w14="http://schemas.microsoft.com/office/word/2010/wordml" xmlns:w15="http://schemas.microsoft.com/office/word/2012/wordml" xmlns:w16cid="http://schemas.microsoft.com/office/word/2016/wordml/cid" xmlns:w16se="http://schemas.microsoft.com/office/word/2015/wordml/symex" xmlns:wpg="http://schemas.microsoft.com/office/word/2010/wordprocessingGroup" xmlns:wpi="http://schemas.microsoft.com/office/word/2010/wordprocessingInk" xmlns:wne="http://schemas.microsoft.com/office/word/2006/wordml" xmlns:wps="http://schemas.microsoft.com/office/word/2010/wordprocessingShape" mc:Ignorable="w14 w15 w16se w16cid wp14">
+  <w:endnote w:type="separator" w:id="-1">
+    <w:p>
+      <w:pPr>
+        <w:spacing w:after="0" w:line="240" w:lineRule="auto"/>
+      </w:pPr>
+      <w:r>
+        <w:separator/>
+      </w:r>
+    </w:p>
+  </w:endnote>
+  <w:endnote w:type="continuationSeparator" w:id="0">
+    <w:p>
+      <w:pPr>
+        <w:spacing w:after="0" w:line="240" w:lineRule="auto"/>
+      </w:pPr>
+      <w:r>
+        <w:continuationSeparator/>
+      </w:r>
+    </w:p>
+  </w:endnote>
+</w:endnotes>
+</file>
+
+<file path=word/footnotes.xml><?xml version="1.0" encoding="utf-8"?>
+<w:footnotes xmlns:wpc="http://schemas.microsoft.com/office/word/2010/wordprocessingCanvas" xmlns:cx="http://schemas.microsoft.com/office/drawing/2014/chartex" xmlns:cx1="http://schemas.microsoft.com/office/drawing/2015/9/8/chartex" xmlns:cx2="http://schemas.microsoft.com/office/drawing/2015/10/21/chartex" xmlns:cx3="http://schemas.microsoft.com/office/drawing/2016/5/9/chartex" xmlns:cx4="http://schemas.microsoft.com/office/drawing/2016/5/10/chartex" xmlns:cx5="http://schemas.microsoft.com/office/drawing/2016/5/11/chartex" xmlns:cx6="http://schemas.microsoft.com/office/drawing/2016/5/12/chartex" xmlns:cx7="http://schemas.microsoft.com/office/drawing/2016/5/13/chartex" xmlns:cx8="http://schemas.microsoft.com/office/drawing/2016/5/14/chartex" xmlns:mc="http://schemas.openxmlformats.org/markup-compatibility/2006" xmlns:aink="http://schemas.microsoft.com/office/drawing/2016/ink" xmlns:am3d="http://schemas.microsoft.com/office/drawing/2017/model3d" xmlns:o="urn:schemas-microsoft-com:office:office" xmlns:r="http://schemas.openxmlformats.org/officeDocument/2006/relationships" xmlns:m="http://schemas.openxmlformats.org/officeDocument/2006/math" xmlns:v="urn:schemas-microsoft-com:vml" xmlns:wp14="http://schemas.microsoft.com/office/word/2010/wordprocessingDrawing" xmlns:wp="http://schemas.openxmlformats.org/drawingml/2006/wordprocessingDrawing" xmlns:w10="urn:schemas-microsoft-com:office:word" xmlns:w="http://schemas.openxmlformats.org/wordprocessingml/2006/main" xmlns:w14="http://schemas.microsoft.com/office/word/2010/wordml" xmlns:w15="http://schemas.microsoft.com/office/word/2012/wordml" xmlns:w16cid="http://schemas.microsoft.com/office/word/2016/wordml/cid" xmlns:w16se="http://schemas.microsoft.com/office/word/2015/wordml/symex" xmlns:wpg="http://schemas.microsoft.com/office/word/2010/wordprocessingGroup" xmlns:wpi="http://schemas.microsoft.com/office/word/2010/wordprocessingInk" xmlns:wne="http://schemas.microsoft.com/office/word/2006/wordml" xmlns:wps="http://schemas.microsoft.com/office/word/2010/wordprocessingShape" mc:Ignorable="w14 w15 w16se w16cid wp14">
+  <w:footnote w:type="separator" w:id="-1">
+    <w:p>
+      <w:pPr>
+        <w:spacing w:after="0" w:line="240" w:lineRule="auto"/>
+      </w:pPr>
+      <w:r>
+        <w:separator/>
+      </w:r>
+    </w:p>
+  </w:footnote>
+  <w:footnote w:type="continuationSeparator" w:id="0">
+    <w:p>
+      <w:pPr>
+        <w:spacing w:after="0" w:line="240" w:lineRule="auto"/>
+      </w:pPr>
+      <w:r>
+        <w:continuationSeparator/>
+      </w:r>
+    </w:p>
+  </w:footnote>
+</w:footnotes>
+</file>
+
+<file path=word/header1.xml><?xml version="1.0" encoding="utf-8"?>
+<w:hdr xmlns:wpc="http://schemas.microsoft.com/office/word/2010/wordprocessingCanvas" xmlns:cx="http://schemas.microsoft.com/office/drawing/2014/chartex" xmlns:cx1="http://schemas.microsoft.com/office/drawing/2015/9/8/chartex" xmlns:cx2="http://schemas.microsoft.com/office/drawing/2015/10/21/chartex" xmlns:cx3="http://schemas.microsoft.com/office/drawing/2016/5/9/chartex" xmlns:cx4="http://schemas.microsoft.com/office/drawing/2016/5/10/chartex" xmlns:cx5="http://schemas.microsoft.com/office/drawing/2016/5/11/chartex" xmlns:cx6="http://schemas.microsoft.com/office/drawing/2016/5/12/chartex" xmlns:cx7="http://schemas.microsoft.com/office/drawing/2016/5/13/chartex" xmlns:cx8="http://schemas.microsoft.com/office/drawing/2016/5/14/chartex" xmlns:mc="http://schemas.openxmlformats.org/markup-compatibility/2006" xmlns:aink="http://schemas.microsoft.com/office/drawing/2016/ink" xmlns:am3d="http://schemas.microsoft.com/office/drawing/2017/model3d" xmlns:o="urn:schemas-microsoft-com:office:office" xmlns:r="http://schemas.openxmlformats.org/officeDocument/2006/relationships" xmlns:m="http://schemas.openxmlformats.org/officeDocument/2006/math" xmlns:v="urn:schemas-microsoft-com:vml" xmlns:wp14="http://schemas.microsoft.com/office/word/2010/wordprocessingDrawing" xmlns:wp="http://schemas.openxmlformats.org/drawingml/2006/wordprocessingDrawing" xmlns:w10="urn:schemas-microsoft-com:office:word" xmlns:w="http://schemas.openxmlformats.org/wordprocessingml/2006/main" xmlns:w14="http://schemas.microsoft.com/office/word/2010/wordml" xmlns:w15="http://schemas.microsoft.com/office/word/2012/wordml" xmlns:w16cid="http://schemas.microsoft.com/office/word/2016/wordml/cid" xmlns:w16se="http://schemas.microsoft.com/office/word/2015/wordml/symex" xmlns:wpg="http://schemas.microsoft.com/office/word/2010/wordprocessingGroup" xmlns:wpi="http://schemas.microsoft.com/office/word/2010/wordprocessingInk" xmlns:wne="http://schemas.microsoft.com/office/word/2006/wordml" xmlns:wps="http://schemas.microsoft.com/office/word/2010/wordprocessingShape" mc:Ignorable="w14 w15 w16se w16cid wp14">
+  <w:p>
+    <w:pPr>
+      <w:pStyle w:val="Header"/>
+      <w:jc w:val="right"/>
+    </w:pPr>
+    <w:r>
+      <w:t>Alexander Cook</w:t>
+    </w:r>
+  </w:p>
+</w:hdr>
 </file>
 
 <file path=word/styles.xml><?xml version="1.0" encoding="utf-8"?>
@@ -441,6 +817,103 @@
     <w:semiHidden/>
     <w:unhideWhenUsed/>
   </w:style>
+  <w:style w:type="paragraph" w:styleId="Header">
+    <w:name w:val="header"/>
+    <w:basedOn w:val="Normal"/>
+    <w:link w:val="HeaderChar"/>
+    <w:uiPriority w:val="99"/>
+    <w:unhideWhenUsed/>
+    <w:rsid w:val="00A623B6"/>
+    <w:pPr>
+      <w:tabs>
+        <w:tab w:val="center" w:pos="4680"/>
+        <w:tab w:val="right" w:pos="9360"/>
+      </w:tabs>
+      <w:spacing w:after="0" w:line="240" w:lineRule="auto"/>
+    </w:pPr>
+  </w:style>
+  <w:style w:type="character" w:customStyle="1" w:styleId="HeaderChar">
+    <w:name w:val="Header Char"/>
+    <w:basedOn w:val="DefaultParagraphFont"/>
+    <w:link w:val="Header"/>
+    <w:uiPriority w:val="99"/>
+    <w:rsid w:val="00A623B6"/>
+  </w:style>
+  <w:style w:type="paragraph" w:styleId="Footer">
+    <w:name w:val="footer"/>
+    <w:basedOn w:val="Normal"/>
+    <w:link w:val="FooterChar"/>
+    <w:uiPriority w:val="99"/>
+    <w:unhideWhenUsed/>
+    <w:rsid w:val="00A623B6"/>
+    <w:pPr>
+      <w:tabs>
+        <w:tab w:val="center" w:pos="4680"/>
+        <w:tab w:val="right" w:pos="9360"/>
+      </w:tabs>
+      <w:spacing w:after="0" w:line="240" w:lineRule="auto"/>
+    </w:pPr>
+  </w:style>
+  <w:style w:type="character" w:customStyle="1" w:styleId="FooterChar">
+    <w:name w:val="Footer Char"/>
+    <w:basedOn w:val="DefaultParagraphFont"/>
+    <w:link w:val="Footer"/>
+    <w:uiPriority w:val="99"/>
+    <w:rsid w:val="00A623B6"/>
+  </w:style>
+  <w:style w:type="character" w:styleId="Hyperlink">
+    <w:name w:val="Hyperlink"/>
+    <w:basedOn w:val="DefaultParagraphFont"/>
+    <w:uiPriority w:val="99"/>
+    <w:unhideWhenUsed/>
+    <w:rsid w:val="006D2B04"/>
+    <w:rPr>
+      <w:color w:val="0000FF"/>
+      <w:u w:val="single"/>
+    </w:rPr>
+  </w:style>
+  <w:style w:type="character" w:styleId="UnresolvedMention">
+    <w:name w:val="Unresolved Mention"/>
+    <w:basedOn w:val="DefaultParagraphFont"/>
+    <w:uiPriority w:val="99"/>
+    <w:semiHidden/>
+    <w:unhideWhenUsed/>
+    <w:rsid w:val="006D2B04"/>
+    <w:rPr>
+      <w:color w:val="605E5C"/>
+      <w:shd w:val="clear" w:color="auto" w:fill="E1DFDD"/>
+    </w:rPr>
+  </w:style>
+  <w:style w:type="paragraph" w:styleId="BalloonText">
+    <w:name w:val="Balloon Text"/>
+    <w:basedOn w:val="Normal"/>
+    <w:link w:val="BalloonTextChar"/>
+    <w:uiPriority w:val="99"/>
+    <w:semiHidden/>
+    <w:unhideWhenUsed/>
+    <w:rsid w:val="0025011B"/>
+    <w:pPr>
+      <w:spacing w:after="0" w:line="240" w:lineRule="auto"/>
+    </w:pPr>
+    <w:rPr>
+      <w:rFonts w:ascii="Segoe UI" w:hAnsi="Segoe UI" w:cs="Segoe UI"/>
+      <w:sz w:val="18"/>
+      <w:szCs w:val="18"/>
+    </w:rPr>
+  </w:style>
+  <w:style w:type="character" w:customStyle="1" w:styleId="BalloonTextChar">
+    <w:name w:val="Balloon Text Char"/>
+    <w:basedOn w:val="DefaultParagraphFont"/>
+    <w:link w:val="BalloonText"/>
+    <w:uiPriority w:val="99"/>
+    <w:semiHidden/>
+    <w:rsid w:val="0025011B"/>
+    <w:rPr>
+      <w:rFonts w:ascii="Segoe UI" w:hAnsi="Segoe UI" w:cs="Segoe UI"/>
+      <w:sz w:val="18"/>
+      <w:szCs w:val="18"/>
+    </w:rPr>
+  </w:style>
 </w:styles>
 </file>
 

</xml_diff>